<commit_message>
Added modified advisory 5
</commit_message>
<xml_diff>
--- a/advisories/zfs_nfs.docx
+++ b/advisories/zfs_nfs.docx
@@ -36,19 +36,7 @@
         <w:rPr>
           <w:rFonts w:ascii="New times roman" w:hAnsi="New times roman"/>
         </w:rPr>
-        <w:t xml:space="preserve"> To create a zpool on a Linux Mint 19 server that can be mounted on and shared by a client machine on the same network, using the Network File System. Subsequently, to mirror that zpool on the server so that a degree of redundancy is achieved </w:t>
-      </w:r>
-      <w:r>
-        <w:rPr>
-          <w:rFonts w:ascii="New times roman" w:hAnsi="New times roman"/>
-        </w:rPr>
-        <w:t>on that machine</w:t>
-      </w:r>
-      <w:r>
-        <w:rPr>
-          <w:rFonts w:ascii="New times roman" w:hAnsi="New times roman"/>
-        </w:rPr>
-        <w:t>.</w:t>
+        <w:t xml:space="preserve"> To create a zpool on a Linux Mint 19 server that can be mounted on and shared by a client machine on the same network, using the Network File System. Subsequently, to mirror that zpool on the server so that a degree of redundancy is achieved on that machine.</w:t>
       </w:r>
     </w:p>
     <w:p>
@@ -80,19 +68,7 @@
         <w:rPr>
           <w:rFonts w:ascii="New times roman" w:hAnsi="New times roman"/>
         </w:rPr>
-        <w:t xml:space="preserve">Appendix A, </w:t>
-      </w:r>
-      <w:r>
-        <w:rPr>
-          <w:rFonts w:ascii="New times roman" w:hAnsi="New times roman"/>
-        </w:rPr>
-        <w:t xml:space="preserve">Section </w:t>
-      </w:r>
-      <w:r>
-        <w:rPr>
-          <w:rFonts w:ascii="New times roman" w:hAnsi="New times roman"/>
-        </w:rPr>
-        <w:t>W26.4.7, ZFS Installation, Example W26.8a also applicable to Linux Mint 19</w:t>
+        <w:t>Appendix A, Section W26.4.7, ZFS Installation, Example W26.8a also applicable to Linux Mint 19</w:t>
       </w:r>
     </w:p>
     <w:p>
@@ -194,37 +170,19 @@
         <w:rPr>
           <w:rFonts w:ascii="New times roman" w:hAnsi="New times roman"/>
         </w:rPr>
-        <w:t>I</w:t>
-      </w:r>
-      <w:r>
-        <w:rPr>
-          <w:rFonts w:ascii="New times roman" w:hAnsi="New times roman"/>
-        </w:rPr>
-        <w:t>t is assumed that you have installed ZFS on your system, per the Appendix A instructions.</w:t>
-      </w:r>
-    </w:p>
-    <w:p>
-      <w:pPr>
-        <w:pStyle w:val="TextBody"/>
-        <w:rPr/>
-      </w:pPr>
-      <w:r>
-        <w:rPr>
-          <w:rFonts w:ascii="New times roman" w:hAnsi="New times roman"/>
-        </w:rPr>
-        <w:t xml:space="preserve">On our Linux Mint 19 system, the following is also true </w:t>
-      </w:r>
-      <w:r>
-        <w:rPr>
-          <w:rFonts w:ascii="New times roman" w:hAnsi="New times roman"/>
-        </w:rPr>
-        <w:t>in the code below</w:t>
-      </w:r>
-      <w:r>
-        <w:rPr>
-          <w:rFonts w:ascii="New times roman" w:hAnsi="New times roman"/>
-        </w:rPr>
-        <w:t>-</w:t>
+        <w:t>It is assumed that you have installed ZFS on your system, per the Appendix A instructions.</w:t>
+      </w:r>
+    </w:p>
+    <w:p>
+      <w:pPr>
+        <w:pStyle w:val="TextBody"/>
+        <w:rPr/>
+      </w:pPr>
+      <w:r>
+        <w:rPr>
+          <w:rFonts w:ascii="New times roman" w:hAnsi="New times roman"/>
+        </w:rPr>
+        <w:t>On our Linux Mint 19 system, the following is also true in the code below-</w:t>
       </w:r>
     </w:p>
     <w:p>
@@ -384,21 +342,7 @@
           <w:rFonts w:ascii="New times roman" w:hAnsi="New times roman"/>
           <w:color w:val="auto"/>
         </w:rPr>
-        <w:t xml:space="preserve">Why would you want to share user data, particularly ZFS data sets, using the Network File System (NFS)? Traditionally NFS has the great utility of allowing users on multiple “client” systems to easily and securely share diverse file system types and their data that are contained </w:t>
-      </w:r>
-      <w:r>
-        <w:rPr>
-          <w:rFonts w:ascii="New times roman" w:hAnsi="New times roman"/>
-          <w:color w:val="auto"/>
-        </w:rPr>
-        <w:t xml:space="preserve">on </w:t>
-      </w:r>
-      <w:r>
-        <w:rPr>
-          <w:rFonts w:ascii="New times roman" w:hAnsi="New times roman"/>
-          <w:color w:val="auto"/>
-        </w:rPr>
-        <w:t xml:space="preserve">a  “server” machine. We extend this model by showing you how to achieve the same sharing in a simple manner using the </w:t>
+        <w:t xml:space="preserve">Why would you want to share user data, particularly ZFS data sets, using the Network File System (NFS)? Traditionally NFS has the great utility of allowing users on multiple “client” systems to easily and securely share diverse file system types and their data that are contained on a  “server” machine. We extend this model by showing you how to achieve the same sharing in a simple manner using the </w:t>
       </w:r>
       <w:r>
         <w:rPr>
@@ -414,49 +358,7 @@
           <w:rFonts w:ascii="New times roman" w:hAnsi="New times roman"/>
           <w:color w:val="auto"/>
         </w:rPr>
-        <w:t xml:space="preserve">sub-command. Sharing file systems in this way gives you the expeditious advantage </w:t>
-      </w:r>
-      <w:r>
-        <w:rPr>
-          <w:rFonts w:ascii="New times roman" w:hAnsi="New times roman"/>
-          <w:color w:val="auto"/>
-        </w:rPr>
-        <w:t xml:space="preserve">applying all of the ZFS functionality to the shared directories and files, and in particular, having </w:t>
-      </w:r>
-      <w:r>
-        <w:rPr>
-          <w:rFonts w:ascii="New times roman" w:hAnsi="New times roman"/>
-          <w:color w:val="auto"/>
-        </w:rPr>
-        <w:t xml:space="preserve">ZFS mirroring redundancy on the server-side files. Here we show a simple method of sharing a zpool on the server with a client machine on the same Intranet that mounts that zpool. </w:t>
-      </w:r>
-      <w:r>
-        <w:rPr>
-          <w:rFonts w:ascii="New times roman" w:hAnsi="New times roman"/>
-          <w:color w:val="auto"/>
-        </w:rPr>
-        <w:t xml:space="preserve">Note that the client machine does not support or have ZFS installed! </w:t>
-      </w:r>
-      <w:r>
-        <w:rPr>
-          <w:rFonts w:ascii="New times roman" w:hAnsi="New times roman"/>
-          <w:color w:val="auto"/>
-        </w:rPr>
-        <w:t xml:space="preserve">Users on the client machine can </w:t>
-      </w:r>
-      <w:r>
-        <w:rPr>
-          <w:rFonts w:ascii="New times roman" w:hAnsi="New times roman"/>
-          <w:color w:val="auto"/>
-        </w:rPr>
-        <w:t>still</w:t>
-      </w:r>
-      <w:r>
-        <w:rPr>
-          <w:rFonts w:ascii="New times roman" w:hAnsi="New times roman"/>
-          <w:color w:val="auto"/>
-        </w:rPr>
-        <w:t xml:space="preserve"> retrieve and add files from and to the remotely mounted zpool.</w:t>
+        <w:t>sub-command. Sharing file systems in this way gives you the expeditious advantage applying all of the ZFS functionality to the shared directories and files, and in particular, having ZFS mirroring redundancy on the server-side files. Here we show a simple method of sharing a zpool on the server with a client machine on the same Intranet that mounts that zpool. Note that the client machine does not support or have ZFS installed! Users on the client machine can still retrieve and add files from and to the remotely mounted zpool.</w:t>
       </w:r>
     </w:p>
     <w:p>
@@ -1144,23 +1046,7 @@
           <w:i w:val="false"/>
           <w:iCs w:val="false"/>
         </w:rPr>
-        <w:t xml:space="preserve"> on the client. In addition, every file added to /r</w:t>
-      </w:r>
-      <w:r>
-        <w:rPr>
-          <w:rFonts w:ascii="New times roman" w:hAnsi="New times roman"/>
-          <w:i w:val="false"/>
-          <w:iCs w:val="false"/>
-        </w:rPr>
-        <w:t>a</w:t>
-      </w:r>
-      <w:r>
-        <w:rPr>
-          <w:rFonts w:ascii="New times roman" w:hAnsi="New times roman"/>
-          <w:i w:val="false"/>
-          <w:iCs w:val="false"/>
-        </w:rPr>
-        <w:t>sp on the server is mirrored onto both USB thumbdrives.</w:t>
+        <w:t xml:space="preserve"> on the client. In addition, every file added to /rasp on the server is mirrored onto both USB thumbdrives.</w:t>
       </w:r>
     </w:p>
     <w:p>
@@ -1217,13 +1103,7 @@
         <w:rPr>
           <w:rFonts w:ascii="New times roman" w:hAnsi="New times roman"/>
         </w:rPr>
-        <w:t xml:space="preserve"> command. This combination of ZFS and NFS is a valuable security feature. </w:t>
-      </w:r>
-      <w:r>
-        <w:rPr>
-          <w:rFonts w:ascii="New times roman" w:hAnsi="New times roman"/>
-        </w:rPr>
-        <w:t>The following general syntax for achieving this dataset sharing is as follows-</w:t>
+        <w:t xml:space="preserve"> command. This combination of ZFS and NFS is a valuable security feature. The following general syntax for achieving this dataset sharing is as follows-</w:t>
       </w:r>
     </w:p>
     <w:p>
@@ -1255,47 +1135,7 @@
           <w:b/>
           <w:bCs/>
         </w:rPr>
-        <w:t xml:space="preserve">zfs set sharenfs=on </w:t>
-      </w:r>
-      <w:r>
-        <w:rPr>
-          <w:rFonts w:ascii="New times roman" w:hAnsi="New times roman"/>
-          <w:b/>
-          <w:bCs/>
-        </w:rPr>
-        <w:t>z</w:t>
-      </w:r>
-      <w:r>
-        <w:rPr>
-          <w:rFonts w:ascii="New times roman" w:hAnsi="New times roman"/>
-          <w:b/>
-          <w:bCs/>
-        </w:rPr>
-        <w:t>pool_</w:t>
-      </w:r>
-      <w:r>
-        <w:rPr>
-          <w:rFonts w:ascii="New times roman" w:hAnsi="New times roman"/>
-          <w:b/>
-          <w:bCs/>
-        </w:rPr>
-        <w:t>name</w:t>
-      </w:r>
-      <w:r>
-        <w:rPr>
-          <w:rFonts w:ascii="New times roman" w:hAnsi="New times roman"/>
-          <w:b/>
-          <w:bCs/>
-        </w:rPr>
-        <w:t>/name_</w:t>
-      </w:r>
-      <w:r>
-        <w:rPr>
-          <w:rFonts w:ascii="New times roman" w:hAnsi="New times roman"/>
-          <w:b/>
-          <w:bCs/>
-        </w:rPr>
-        <w:t>of_dataset</w:t>
+        <w:t>zfs set sharenfs=on zpool_name/name_of_dataset</w:t>
       </w:r>
     </w:p>
     <w:p>
@@ -1331,86 +1171,37 @@
     <w:p>
       <w:pPr>
         <w:pStyle w:val="TextBody"/>
-        <w:rPr/>
-      </w:pPr>
-      <w:r>
-        <w:rPr>
-          <w:rFonts w:ascii="New times roman" w:hAnsi="New times roman"/>
-        </w:rPr>
-        <w:t xml:space="preserve">Additionally, the advantages of </w:t>
-      </w:r>
-      <w:r>
-        <w:rPr>
-          <w:rFonts w:ascii="New times roman" w:hAnsi="New times roman"/>
-        </w:rPr>
-        <w:t>applying NFSv4 ACL’s to both directories and files on both server and client (if those systems support them), allow an administrator to exercise a much finer grained control over access permissions than the traditional Linux permissions. We show some extended examples of applying NFSv4 ACL’s in Chapter W26.</w:t>
-      </w:r>
-    </w:p>
-    <w:p>
-      <w:pPr>
-        <w:pStyle w:val="TextBody"/>
-        <w:rPr>
+        <w:spacing w:lineRule="auto" w:line="276" w:before="0" w:after="140"/>
+        <w:rPr>
+          <w:rStyle w:val="InternetLink"/>
+          <w:rFonts w:ascii="New times roman" w:hAnsi="New times roman"/>
           <w:sz w:val="28"/>
           <w:szCs w:val="28"/>
         </w:rPr>
       </w:pPr>
       <w:r>
-        <w:rPr>
-          <w:rFonts w:ascii="New times roman" w:hAnsi="New times roman"/>
-          <w:sz w:val="28"/>
-          <w:szCs w:val="28"/>
-        </w:rPr>
-        <w:t>References:</w:t>
-      </w:r>
-    </w:p>
-    <w:p>
-      <w:pPr>
-        <w:pStyle w:val="TextBody"/>
-        <w:rPr/>
-      </w:pPr>
-      <w:hyperlink r:id="rId2">
-        <w:r>
-          <w:rPr>
-            <w:rStyle w:val="InternetLink"/>
-            <w:rFonts w:ascii="New times roman" w:hAnsi="New times roman"/>
-          </w:rPr>
-          <w:t>Narrow Escape - Ubuntu 16.04: Share ZFS storage via NFS/SMB</w:t>
-        </w:r>
-      </w:hyperlink>
-    </w:p>
-    <w:p>
-      <w:pPr>
-        <w:pStyle w:val="TextBody"/>
-        <w:spacing w:before="0" w:after="140"/>
-        <w:rPr/>
-      </w:pPr>
-      <w:r>
         <w:fldChar w:fldCharType="begin"/>
       </w:r>
       <w:r>
         <w:rPr>
-          <w:rStyle w:val="InternetLink"/>
           <w:rFonts w:ascii="New times roman" w:hAnsi="New times roman"/>
         </w:rPr>
         <w:instrText> HYPERLINK "https://docs.oracle.com/cd/E23824_01/html/821-1448/gayne.html" \l "NewZFSSharingSyntaxhttps://docs.oracle.com/cd/E23824_01/html/821-1448/gayne.html%23NewZFSSharingSyntax"</w:instrText>
       </w:r>
       <w:r>
         <w:rPr>
-          <w:rStyle w:val="InternetLink"/>
           <w:rFonts w:ascii="New times roman" w:hAnsi="New times roman"/>
         </w:rPr>
         <w:fldChar w:fldCharType="separate"/>
       </w:r>
       <w:r>
         <w:rPr>
-          <w:rStyle w:val="InternetLink"/>
-          <w:rFonts w:ascii="New times roman" w:hAnsi="New times roman"/>
-        </w:rPr>
-        <w:t>Sharing and Unsharing ZFS File Systems</w:t>
-      </w:r>
-      <w:r>
-        <w:rPr>
-          <w:rStyle w:val="InternetLink"/>
+          <w:rFonts w:ascii="New times roman" w:hAnsi="New times roman"/>
+        </w:rPr>
+        <w:t>Additionally, the advantages of applying NFSv4 ACL’s to both directories and files on both server and client (if those systems support them), allow an administrator to exercise a much finer grained control over access permissions than the traditional Linux permissions. We show some extended examples of applying NFSv4 ACL’s in Chapter W26.</w:t>
+      </w:r>
+      <w:r>
+        <w:rPr>
           <w:rFonts w:ascii="New times roman" w:hAnsi="New times roman"/>
         </w:rPr>
         <w:fldChar w:fldCharType="end"/>
@@ -1605,6 +1396,13 @@
       <w:rFonts w:ascii="New times roman" w:hAnsi="New times roman"/>
     </w:rPr>
   </w:style>
+  <w:style w:type="character" w:styleId="ListLabel8">
+    <w:name w:val="ListLabel 8"/>
+    <w:qFormat/>
+    <w:rPr>
+      <w:rFonts w:ascii="New times roman" w:hAnsi="New times roman"/>
+    </w:rPr>
+  </w:style>
   <w:style w:type="paragraph" w:styleId="Heading">
     <w:name w:val="Heading"/>
     <w:basedOn w:val="Normal"/>

</xml_diff>

<commit_message>
Modified advisories folder to change zfs_nfs.docx
</commit_message>
<xml_diff>
--- a/advisories/zfs_nfs.docx
+++ b/advisories/zfs_nfs.docx
@@ -218,28 +218,18 @@
           <w:szCs w:val="24"/>
           <w:lang w:val="en-US" w:eastAsia="zh-CN" w:bidi="hi-IN"/>
         </w:rPr>
-        <w:t>ev/sdb</w:t>
+        <w:t>ev/sd</w:t>
       </w:r>
       <w:r>
         <w:rPr>
           <w:rFonts w:eastAsia="WenQuanYi Micro Hei" w:cs="Lohit Devanagari" w:ascii="New times roman" w:hAnsi="New times roman"/>
-          <w:i w:val="false"/>
-          <w:iCs w:val="false"/>
           <w:color w:val="auto"/>
           <w:kern w:val="2"/>
           <w:sz w:val="24"/>
           <w:szCs w:val="24"/>
           <w:lang w:val="en-US" w:eastAsia="zh-CN" w:bidi="hi-IN"/>
         </w:rPr>
-        <w:t xml:space="preserve"> </w:t>
-      </w:r>
-      <w:r>
-        <w:rPr>
-          <w:rFonts w:ascii="New times roman" w:hAnsi="New times roman"/>
-          <w:i w:val="false"/>
-          <w:iCs w:val="false"/>
-        </w:rPr>
-        <w:t>and /</w:t>
+        <w:t>c</w:t>
       </w:r>
       <w:r>
         <w:rPr>
@@ -252,14 +242,16 @@
           <w:szCs w:val="24"/>
           <w:lang w:val="en-US" w:eastAsia="zh-CN" w:bidi="hi-IN"/>
         </w:rPr>
-        <w:t>dev/sdc</w:t>
-      </w:r>
-    </w:p>
-    <w:p>
-      <w:pPr>
-        <w:pStyle w:val="TextBody"/>
-        <w:rPr/>
-      </w:pPr>
+        <w:t xml:space="preserve"> </w:t>
+      </w:r>
+      <w:r>
+        <w:rPr>
+          <w:rFonts w:ascii="New times roman" w:hAnsi="New times roman"/>
+          <w:i w:val="false"/>
+          <w:iCs w:val="false"/>
+        </w:rPr>
+        <w:t>and /</w:t>
+      </w:r>
       <w:r>
         <w:rPr>
           <w:rFonts w:eastAsia="WenQuanYi Micro Hei" w:cs="Lohit Devanagari" w:ascii="New times roman" w:hAnsi="New times roman"/>
@@ -271,14 +263,8 @@
           <w:szCs w:val="24"/>
           <w:lang w:val="en-US" w:eastAsia="zh-CN" w:bidi="hi-IN"/>
         </w:rPr>
-        <w:t>The IP address of the server on the LAN is 192.168.0.25</w:t>
-      </w:r>
-    </w:p>
-    <w:p>
-      <w:pPr>
-        <w:pStyle w:val="TextBody"/>
-        <w:rPr/>
-      </w:pPr>
+        <w:t>dev/sd</w:t>
+      </w:r>
       <w:r>
         <w:rPr>
           <w:rFonts w:eastAsia="WenQuanYi Micro Hei" w:cs="Lohit Devanagari" w:ascii="New times roman" w:hAnsi="New times roman"/>
@@ -290,7 +276,7 @@
           <w:szCs w:val="24"/>
           <w:lang w:val="en-US" w:eastAsia="zh-CN" w:bidi="hi-IN"/>
         </w:rPr>
-        <w:t>The IP address of the client on the LAN is 192.168.0.31</w:t>
+        <w:t>d</w:t>
       </w:r>
     </w:p>
     <w:p>
@@ -309,156 +295,180 @@
           <w:szCs w:val="24"/>
           <w:lang w:val="en-US" w:eastAsia="zh-CN" w:bidi="hi-IN"/>
         </w:rPr>
-        <w:t>The same user, with superuser privilege, was on both systems.</w:t>
-      </w:r>
-    </w:p>
-    <w:p>
-      <w:pPr>
-        <w:pStyle w:val="TextBody"/>
-        <w:rPr/>
-      </w:pPr>
-      <w:r>
-        <w:rPr>
-          <w:rFonts w:ascii="New times roman" w:hAnsi="New times roman"/>
-          <w:sz w:val="28"/>
-          <w:szCs w:val="28"/>
-        </w:rPr>
-        <w:t>Background and Discussion:</w:t>
-      </w:r>
-      <w:r>
-        <w:rPr>
-          <w:rFonts w:ascii="New times roman" w:hAnsi="New times roman"/>
-        </w:rPr>
-        <w:t xml:space="preserve"> </w:t>
-      </w:r>
-    </w:p>
-    <w:p>
-      <w:pPr>
-        <w:pStyle w:val="TextBody"/>
-        <w:rPr/>
-      </w:pPr>
-      <w:r>
-        <w:rPr>
-          <w:rFonts w:ascii="New times roman" w:hAnsi="New times roman"/>
-          <w:color w:val="auto"/>
-        </w:rPr>
-        <w:t xml:space="preserve">Why would you want to share user data, particularly ZFS data sets, using the Network File System (NFS)? Traditionally NFS has the great utility of allowing users on multiple “client” systems to easily and securely share diverse file system types and their data that are contained on a  “server” machine. We extend this model by showing you how to achieve the same sharing in a simple manner using the </w:t>
-      </w:r>
-      <w:r>
-        <w:rPr>
-          <w:rFonts w:ascii="New times roman" w:hAnsi="New times roman"/>
-          <w:b/>
-          <w:bCs/>
-          <w:color w:val="auto"/>
-        </w:rPr>
-        <w:t xml:space="preserve">zfs sharenfs </w:t>
-      </w:r>
-      <w:r>
-        <w:rPr>
-          <w:rFonts w:ascii="New times roman" w:hAnsi="New times roman"/>
-          <w:color w:val="auto"/>
-        </w:rPr>
-        <w:t xml:space="preserve">sub-command. Sharing file systems in this way gives you the expeditious advantage </w:t>
-      </w:r>
-      <w:r>
-        <w:rPr>
-          <w:rFonts w:ascii="New times roman" w:hAnsi="New times roman"/>
-          <w:color w:val="auto"/>
-        </w:rPr>
-        <w:t xml:space="preserve">of </w:t>
-      </w:r>
-      <w:r>
-        <w:rPr>
-          <w:rFonts w:ascii="New times roman" w:hAnsi="New times roman"/>
-          <w:color w:val="auto"/>
-        </w:rPr>
-        <w:t>applying all of the ZFS functionality to the shared directories and files, and in particular, having ZFS mirroring redundancy on the server-side files. Here we show a simple method of sharing a zpool on the server with a client machine on the same Intranet that mounts that zpool. Note that the client machine does not support or have ZFS installed! Users on the client machine can still retrieve and add files from and to the remotely mounted zpool.</w:t>
-      </w:r>
-    </w:p>
-    <w:p>
-      <w:pPr>
-        <w:pStyle w:val="TextBody"/>
-        <w:rPr/>
-      </w:pPr>
-      <w:r>
-        <w:rPr>
-          <w:rFonts w:ascii="New times roman" w:hAnsi="New times roman"/>
-          <w:sz w:val="28"/>
-          <w:szCs w:val="28"/>
-        </w:rPr>
-        <w:t>Procedures:</w:t>
-      </w:r>
-      <w:r>
-        <w:rPr>
-          <w:rFonts w:ascii="New times roman" w:hAnsi="New times roman"/>
-        </w:rPr>
-        <w:t xml:space="preserve"> Do the following steps, in the order presented, to fulfill the requirements of this example. We give brief explanations of what each of the procedural steps accomplish.</w:t>
-      </w:r>
-    </w:p>
-    <w:p>
-      <w:pPr>
-        <w:pStyle w:val="TextBody"/>
-        <w:rPr>
-          <w:i/>
-          <w:i/>
-          <w:iCs/>
-        </w:rPr>
-      </w:pPr>
-      <w:r>
-        <w:rPr>
-          <w:rFonts w:ascii="New times roman" w:hAnsi="New times roman"/>
-          <w:i/>
-          <w:iCs/>
-        </w:rPr>
-        <w:t>On the server-</w:t>
-      </w:r>
-    </w:p>
-    <w:p>
-      <w:pPr>
-        <w:pStyle w:val="TextBody"/>
-        <w:rPr/>
-      </w:pPr>
-      <w:r>
-        <w:rPr>
-          <w:rFonts w:ascii="New times roman" w:hAnsi="New times roman"/>
-        </w:rPr>
-        <w:t xml:space="preserve">1. Create a zpool named “rasp”, that will contain the file system we want to share with the client. This zpool’s vdev is </w:t>
-      </w:r>
+        <w:t>The IP address of the server on the LAN is 192.168.0.25</w:t>
+      </w:r>
+    </w:p>
+    <w:p>
+      <w:pPr>
+        <w:pStyle w:val="TextBody"/>
+        <w:rPr/>
+      </w:pPr>
       <w:r>
         <w:rPr>
           <w:rFonts w:eastAsia="WenQuanYi Micro Hei" w:cs="Lohit Devanagari" w:ascii="New times roman" w:hAnsi="New times roman"/>
+          <w:i w:val="false"/>
+          <w:iCs w:val="false"/>
           <w:color w:val="auto"/>
           <w:kern w:val="2"/>
           <w:sz w:val="24"/>
           <w:szCs w:val="24"/>
           <w:lang w:val="en-US" w:eastAsia="zh-CN" w:bidi="hi-IN"/>
         </w:rPr>
-        <w:t>/</w:t>
-      </w:r>
+        <w:t>The IP address of the client on the LAN is 192.168.0.31</w:t>
+      </w:r>
+    </w:p>
+    <w:p>
+      <w:pPr>
+        <w:pStyle w:val="TextBody"/>
+        <w:rPr/>
+      </w:pPr>
       <w:r>
         <w:rPr>
           <w:rFonts w:eastAsia="WenQuanYi Micro Hei" w:cs="Lohit Devanagari" w:ascii="New times roman" w:hAnsi="New times roman"/>
-          <w:i/>
-          <w:iCs/>
+          <w:i w:val="false"/>
+          <w:iCs w:val="false"/>
           <w:color w:val="auto"/>
           <w:kern w:val="2"/>
           <w:sz w:val="24"/>
           <w:szCs w:val="24"/>
           <w:lang w:val="en-US" w:eastAsia="zh-CN" w:bidi="hi-IN"/>
         </w:rPr>
-        <w:t>dev/</w:t>
+        <w:t>The same user, with superuser privilege, was on both systems.</w:t>
+      </w:r>
+    </w:p>
+    <w:p>
+      <w:pPr>
+        <w:pStyle w:val="TextBody"/>
+        <w:rPr/>
+      </w:pPr>
+      <w:r>
+        <w:rPr>
+          <w:rFonts w:ascii="New times roman" w:hAnsi="New times roman"/>
+          <w:sz w:val="28"/>
+          <w:szCs w:val="28"/>
+        </w:rPr>
+        <w:t>Background and Discussion:</w:t>
+      </w:r>
+      <w:r>
+        <w:rPr>
+          <w:rFonts w:ascii="New times roman" w:hAnsi="New times roman"/>
+        </w:rPr>
+        <w:t xml:space="preserve"> </w:t>
+      </w:r>
+    </w:p>
+    <w:p>
+      <w:pPr>
+        <w:pStyle w:val="TextBody"/>
+        <w:rPr/>
+      </w:pPr>
+      <w:r>
+        <w:rPr>
+          <w:rFonts w:ascii="New times roman" w:hAnsi="New times roman"/>
+          <w:color w:val="auto"/>
+        </w:rPr>
+        <w:t xml:space="preserve">Why would you want to share user data, particularly ZFS data sets, using the Network File System (NFS)? Traditionally NFS has the great utility of allowing users on multiple “client” systems to easily and securely share diverse file system types and their data that are contained on a  “server” machine. We extend this model by showing you how to achieve the same sharing in a simple manner using the </w:t>
+      </w:r>
+      <w:r>
+        <w:rPr>
+          <w:rFonts w:ascii="New times roman" w:hAnsi="New times roman"/>
+          <w:b/>
+          <w:bCs/>
+          <w:color w:val="auto"/>
+        </w:rPr>
+        <w:t xml:space="preserve">zfs sharenfs </w:t>
+      </w:r>
+      <w:r>
+        <w:rPr>
+          <w:rFonts w:ascii="New times roman" w:hAnsi="New times roman"/>
+          <w:color w:val="auto"/>
+        </w:rPr>
+        <w:t>sub-command. Sharing file systems in this way gives you the expeditious advantage of applying all of the ZFS functionality to the shared directories and files, and in particular, having ZFS mirroring redundancy on the server-side files. Here we show a simple method of sharing a zpool on the server with a client machine on the same Intranet that mounts that zpool. Note that the client machine does not support or have ZFS installed! Users on the client machine can still retrieve and add files from and to the remotely mounted zpool.</w:t>
+      </w:r>
+    </w:p>
+    <w:p>
+      <w:pPr>
+        <w:pStyle w:val="TextBody"/>
+        <w:rPr/>
+      </w:pPr>
+      <w:r>
+        <w:rPr>
+          <w:rFonts w:ascii="New times roman" w:hAnsi="New times roman"/>
+          <w:sz w:val="28"/>
+          <w:szCs w:val="28"/>
+        </w:rPr>
+        <w:t>Procedures:</w:t>
+      </w:r>
+      <w:r>
+        <w:rPr>
+          <w:rFonts w:ascii="New times roman" w:hAnsi="New times roman"/>
+        </w:rPr>
+        <w:t xml:space="preserve"> Do the following steps, in the order presented, to fulfill the requirements of this example. We give brief explanations of what each of the procedural steps accomplish.</w:t>
+      </w:r>
+    </w:p>
+    <w:p>
+      <w:pPr>
+        <w:pStyle w:val="TextBody"/>
+        <w:rPr>
+          <w:i/>
+          <w:i/>
+          <w:iCs/>
+        </w:rPr>
+      </w:pPr>
+      <w:r>
+        <w:rPr>
+          <w:rFonts w:ascii="New times roman" w:hAnsi="New times roman"/>
+          <w:i/>
+          <w:iCs/>
+        </w:rPr>
+        <w:t>On the server-</w:t>
+      </w:r>
+    </w:p>
+    <w:p>
+      <w:pPr>
+        <w:pStyle w:val="TextBody"/>
+        <w:rPr/>
+      </w:pPr>
+      <w:r>
+        <w:rPr>
+          <w:rFonts w:ascii="New times roman" w:hAnsi="New times roman"/>
+        </w:rPr>
+        <w:t xml:space="preserve">1. Create a zpool named “rasp”, that will contain the file system we want to share with the client. This zpool’s vdev is </w:t>
       </w:r>
       <w:r>
         <w:rPr>
           <w:rFonts w:eastAsia="WenQuanYi Micro Hei" w:cs="Lohit Devanagari" w:ascii="New times roman" w:hAnsi="New times roman"/>
-          <w:i w:val="false"/>
-          <w:iCs w:val="false"/>
           <w:color w:val="auto"/>
           <w:kern w:val="2"/>
           <w:sz w:val="24"/>
           <w:szCs w:val="24"/>
           <w:lang w:val="en-US" w:eastAsia="zh-CN" w:bidi="hi-IN"/>
         </w:rPr>
+        <w:t>/</w:t>
+      </w:r>
+      <w:r>
+        <w:rPr>
+          <w:rFonts w:eastAsia="WenQuanYi Micro Hei" w:cs="Lohit Devanagari" w:ascii="New times roman" w:hAnsi="New times roman"/>
+          <w:i/>
+          <w:iCs/>
+          <w:color w:val="auto"/>
+          <w:kern w:val="2"/>
+          <w:sz w:val="24"/>
+          <w:szCs w:val="24"/>
+          <w:lang w:val="en-US" w:eastAsia="zh-CN" w:bidi="hi-IN"/>
+        </w:rPr>
+        <w:t>dev/</w:t>
+      </w:r>
+      <w:r>
+        <w:rPr>
+          <w:rFonts w:eastAsia="WenQuanYi Micro Hei" w:cs="Lohit Devanagari" w:ascii="New times roman" w:hAnsi="New times roman"/>
+          <w:i w:val="false"/>
+          <w:iCs w:val="false"/>
+          <w:color w:val="auto"/>
+          <w:kern w:val="2"/>
+          <w:sz w:val="24"/>
+          <w:szCs w:val="24"/>
+          <w:lang w:val="en-US" w:eastAsia="zh-CN" w:bidi="hi-IN"/>
+        </w:rPr>
         <w:t>sdc</w:t>
       </w:r>
       <w:r>
@@ -486,6 +496,20 @@
           <w:bCs/>
         </w:rPr>
         <w:t>sudo zpool create -f rasp /dev/sdc</w:t>
+      </w:r>
+    </w:p>
+    <w:p>
+      <w:pPr>
+        <w:pStyle w:val="TextBody"/>
+        <w:rPr/>
+      </w:pPr>
+      <w:r>
+        <w:rPr>
+          <w:rFonts w:ascii="New times roman" w:hAnsi="New times roman"/>
+          <w:b w:val="false"/>
+          <w:bCs w:val="false"/>
+        </w:rPr>
+        <w:t>Please note here that we are creating the ZFS zpool on a vdev that is NOT the system disk!</w:t>
       </w:r>
     </w:p>
     <w:p>
@@ -1397,69 +1421,63 @@
         <w:rPr>
           <w:rFonts w:ascii="New times roman" w:hAnsi="New times roman"/>
         </w:rPr>
+        <w:t xml:space="preserve"> It is possible, and also very effective, to not only share an entire zpool, as we have done above, between a server and possibly multiple clients, but to share selected datasets within a zpool. The datasets, implemented on the server using the </w:t>
+      </w:r>
+      <w:r>
+        <w:rPr>
+          <w:rFonts w:ascii="New times roman" w:hAnsi="New times roman"/>
+          <w:b/>
+          <w:bCs/>
+        </w:rPr>
+        <w:t>zfs create</w:t>
+      </w:r>
+      <w:r>
+        <w:rPr>
+          <w:rFonts w:ascii="New times roman" w:hAnsi="New times roman"/>
+        </w:rPr>
+        <w:t xml:space="preserve"> command, are basically individual filesystems, with all of the attributes that you want them to have controlled using the sub-commands and options of the </w:t>
+      </w:r>
+      <w:r>
+        <w:rPr>
+          <w:rFonts w:ascii="New times roman" w:hAnsi="New times roman"/>
+          <w:b/>
+          <w:bCs/>
+        </w:rPr>
+        <w:t>zfs</w:t>
+      </w:r>
+      <w:r>
+        <w:rPr>
+          <w:rFonts w:ascii="New times roman" w:hAnsi="New times roman"/>
+        </w:rPr>
+        <w:t xml:space="preserve"> command. This combination of ZFS and NFS is a valuable security feature. The following general syntax for achieving this dataset sharing is as follows-</w:t>
+      </w:r>
+    </w:p>
+    <w:p>
+      <w:pPr>
+        <w:pStyle w:val="TextBody"/>
+        <w:rPr/>
+      </w:pPr>
+      <w:r>
+        <w:rPr>
+          <w:rFonts w:ascii="New times roman" w:hAnsi="New times roman"/>
+        </w:rPr>
+        <w:t>On server-</w:t>
+      </w:r>
+    </w:p>
+    <w:p>
+      <w:pPr>
+        <w:pStyle w:val="TextBody"/>
+        <w:rPr/>
+      </w:pPr>
+      <w:r>
+        <w:rPr>
+          <w:rFonts w:ascii="New times roman" w:hAnsi="New times roman"/>
+        </w:rPr>
         <w:t xml:space="preserve"> </w:t>
       </w:r>
       <w:r>
         <w:rPr>
           <w:rFonts w:ascii="New times roman" w:hAnsi="New times roman"/>
-        </w:rPr>
-        <w:t xml:space="preserve">It is possible, and also very effective, to not only share an entire zpool, as we have done above, between a server and possibly multiple clients, but to share selected datasets within a zpool. The datasets, implemented on the server using the </w:t>
-      </w:r>
-      <w:r>
-        <w:rPr>
-          <w:rFonts w:ascii="New times roman" w:hAnsi="New times roman"/>
-          <w:b/>
-          <w:bCs/>
-        </w:rPr>
-        <w:t>zfs create</w:t>
-      </w:r>
-      <w:r>
-        <w:rPr>
-          <w:rFonts w:ascii="New times roman" w:hAnsi="New times roman"/>
-        </w:rPr>
-        <w:t xml:space="preserve"> command, are basically individual filesystems, with all of the attributes that you want them to have controlled using the sub-commands and options of the </w:t>
-      </w:r>
-      <w:r>
-        <w:rPr>
-          <w:rFonts w:ascii="New times roman" w:hAnsi="New times roman"/>
-          <w:b/>
-          <w:bCs/>
-        </w:rPr>
-        <w:t>zfs</w:t>
-      </w:r>
-      <w:r>
-        <w:rPr>
-          <w:rFonts w:ascii="New times roman" w:hAnsi="New times roman"/>
-        </w:rPr>
-        <w:t xml:space="preserve"> command. This combination of ZFS and NFS is a valuable security feature. The following general syntax for achieving this dataset sharing is as follows-</w:t>
-      </w:r>
-    </w:p>
-    <w:p>
-      <w:pPr>
-        <w:pStyle w:val="TextBody"/>
-        <w:rPr/>
-      </w:pPr>
-      <w:r>
-        <w:rPr>
-          <w:rFonts w:ascii="New times roman" w:hAnsi="New times roman"/>
-        </w:rPr>
-        <w:t>On server-</w:t>
-      </w:r>
-    </w:p>
-    <w:p>
-      <w:pPr>
-        <w:pStyle w:val="TextBody"/>
-        <w:rPr/>
-      </w:pPr>
-      <w:r>
-        <w:rPr>
-          <w:rFonts w:ascii="New times roman" w:hAnsi="New times roman"/>
-        </w:rPr>
-        <w:t xml:space="preserve"> </w:t>
-      </w:r>
-      <w:r>
-        <w:rPr>
-          <w:rFonts w:ascii="New times roman" w:hAnsi="New times roman"/>
           <w:b/>
           <w:bCs/>
         </w:rPr>
@@ -1506,13 +1524,7 @@
         <w:rPr>
           <w:rFonts w:ascii="New times roman" w:hAnsi="New times roman"/>
         </w:rPr>
-        <w:t xml:space="preserve">Modifying access permissions using the standard Linux model ensures dataset security. </w:t>
-      </w:r>
-      <w:r>
-        <w:rPr>
-          <w:rFonts w:ascii="New times roman" w:hAnsi="New times roman"/>
-        </w:rPr>
-        <w:t>Additionally, the advantages of applying NFSv4 ACL’s to both directories and files on both server and client (if those systems support them), allow an administrator to exercise a much finer grained control over access permissions than the traditional Linux permissions. We show some extended examples of applying NFSv4 ACL’s in Chapter W26.</w:t>
+        <w:t>Modifying access permissions using the standard Linux model ensures dataset security. Additionally, the advantages of applying NFSv4 ACL’s to both directories and files on both server and client (if those systems support them), allow an administrator to exercise a much finer grained control over access permissions than the traditional Linux permissions. We show some extended examples of applying NFSv4 ACL’s in Chapter W26.</w:t>
       </w:r>
     </w:p>
     <w:sectPr>

</xml_diff>